<commit_message>
Fluent wait,title check,checkbox,registrationform,I frames,AutoIt
</commit_message>
<xml_diff>
--- a/Session-2/AutoIt Notes.docx
+++ b/Session-2/AutoIt Notes.docx
@@ -3,215 +3,61 @@
 <w:document xmlns:wpc="http://schemas.microsoft.com/office/word/2010/wordprocessingCanvas" xmlns:cx="http://schemas.microsoft.com/office/drawing/2014/chartex" xmlns:cx1="http://schemas.microsoft.com/office/drawing/2015/9/8/chartex" xmlns:mc="http://schemas.openxmlformats.org/markup-compatibility/2006" xmlns:o="urn:schemas-microsoft-com:office:office" xmlns:r="http://schemas.openxmlformats.org/officeDocument/2006/relationships" xmlns:m="http://schemas.openxmlformats.org/officeDocument/2006/math" xmlns:v="urn:schemas-microsoft-com:vml" xmlns:wp14="http://schemas.microsoft.com/office/word/2010/wordprocessingDrawing" xmlns:wp="http://schemas.openxmlformats.org/drawingml/2006/wordprocessingDrawing" xmlns:w10="urn:schemas-microsoft-com:office:word" xmlns:w="http://schemas.openxmlformats.org/wordprocessingml/2006/main" xmlns:w14="http://schemas.microsoft.com/office/word/2010/wordml" xmlns:w15="http://schemas.microsoft.com/office/word/2012/wordml" xmlns:w16se="http://schemas.microsoft.com/office/word/2015/wordml/symex" xmlns:wpg="http://schemas.microsoft.com/office/word/2010/wordprocessingGroup" xmlns:wpi="http://schemas.microsoft.com/office/word/2010/wordprocessingInk" xmlns:wne="http://schemas.microsoft.com/office/word/2006/wordml" xmlns:wps="http://schemas.microsoft.com/office/word/2010/wordprocessingShape" mc:Ignorable="w14 w15 w16se wp14">
   <w:body>
     <w:p>
-      <w:r>
-        <w:t>Drag and drop finder tool on Edit three things</w:t>
-      </w:r>
-    </w:p>
-    <w:p>
+      <w:proofErr w:type="spellStart"/>
+      <w:r>
+        <w:t>Ldownload</w:t>
+      </w:r>
+      <w:proofErr w:type="spellEnd"/>
       <w:r>
         <w:t xml:space="preserve"> </w:t>
       </w:r>
-    </w:p>
-    <w:p>
-      <w:r>
-        <w:t xml:space="preserve">Title:  Open </w:t>
-      </w:r>
-    </w:p>
+      <w:proofErr w:type="spellStart"/>
+      <w:r>
+        <w:t>autoit</w:t>
+      </w:r>
+      <w:proofErr w:type="spellEnd"/>
+      <w:r>
+        <w:t>:</w:t>
+      </w:r>
+    </w:p>
+    <w:p>
+      <w:hyperlink r:id="rId4" w:history="1">
+        <w:r>
+          <w:rPr>
+            <w:rStyle w:val="Hyperlink"/>
+          </w:rPr>
+          <w:t>https://www.autoitscript.com/site/autoit/downloads/</w:t>
+        </w:r>
+      </w:hyperlink>
+    </w:p>
+    <w:p/>
     <w:p>
       <w:proofErr w:type="gramStart"/>
       <w:r>
-        <w:t>class</w:t>
+        <w:t>open</w:t>
       </w:r>
       <w:proofErr w:type="gramEnd"/>
       <w:r>
-        <w:t xml:space="preserve">:  Edit </w:t>
-      </w:r>
-    </w:p>
-    <w:p>
-      <w:proofErr w:type="gramStart"/>
-      <w:r>
-        <w:t>instance:</w:t>
-      </w:r>
-      <w:proofErr w:type="gramEnd"/>
-      <w:r>
-        <w:t>1</w:t>
-      </w:r>
-    </w:p>
-    <w:p>
-      <w:r>
-        <w:t>--------------------------------------------------------------------</w:t>
-      </w:r>
-    </w:p>
-    <w:p>
-      <w:r>
-        <w:t xml:space="preserve">Drag and drop finder tool on submit </w:t>
-      </w:r>
-      <w:proofErr w:type="gramStart"/>
-      <w:r>
-        <w:t>button(</w:t>
-      </w:r>
-      <w:proofErr w:type="gramEnd"/>
-      <w:r>
-        <w:t>open button) three things</w:t>
-      </w:r>
+        <w:t xml:space="preserve"> </w:t>
+      </w:r>
+      <w:proofErr w:type="spellStart"/>
+      <w:r>
+        <w:t>autoit</w:t>
+      </w:r>
+      <w:proofErr w:type="spellEnd"/>
     </w:p>
     <w:p/>
     <w:p>
       <w:r>
-        <w:t xml:space="preserve">Title:  Open </w:t>
-      </w:r>
-    </w:p>
-    <w:p>
-      <w:proofErr w:type="gramStart"/>
-      <w:r>
-        <w:t>class</w:t>
-      </w:r>
-      <w:proofErr w:type="gramEnd"/>
-      <w:r>
-        <w:t xml:space="preserve">:  button </w:t>
-      </w:r>
-    </w:p>
-    <w:p>
-      <w:proofErr w:type="gramStart"/>
-      <w:r>
-        <w:t>instance:</w:t>
-      </w:r>
-      <w:proofErr w:type="gramEnd"/>
-      <w:r>
-        <w:t>1</w:t>
-      </w:r>
-    </w:p>
-    <w:p>
-      <w:r>
         <w:rPr>
           <w:noProof/>
           <w:lang w:bidi="gu-IN"/>
         </w:rPr>
         <w:drawing>
-          <wp:inline distT="0" distB="0" distL="0" distR="0" wp14:anchorId="2C98B299" wp14:editId="12879230">
+          <wp:inline distT="0" distB="0" distL="0" distR="0" wp14:anchorId="3C614E57" wp14:editId="6FB1F331">
             <wp:extent cx="5943600" cy="3341370"/>
             <wp:effectExtent l="0" t="0" r="0" b="0"/>
-            <wp:docPr id="1" name="Picture 1"/>
-            <wp:cNvGraphicFramePr>
-              <a:graphicFrameLocks xmlns:a="http://schemas.openxmlformats.org/drawingml/2006/main" noChangeAspect="1"/>
-            </wp:cNvGraphicFramePr>
-            <a:graphic xmlns:a="http://schemas.openxmlformats.org/drawingml/2006/main">
-              <a:graphicData uri="http://schemas.openxmlformats.org/drawingml/2006/picture">
-                <pic:pic xmlns:pic="http://schemas.openxmlformats.org/drawingml/2006/picture">
-                  <pic:nvPicPr>
-                    <pic:cNvPr id="1" name=""/>
-                    <pic:cNvPicPr/>
-                  </pic:nvPicPr>
-                  <pic:blipFill>
-                    <a:blip r:embed="rId4"/>
-                    <a:stretch>
-                      <a:fillRect/>
-                    </a:stretch>
-                  </pic:blipFill>
-                  <pic:spPr>
-                    <a:xfrm>
-                      <a:off x="0" y="0"/>
-                      <a:ext cx="5943600" cy="3341370"/>
-                    </a:xfrm>
-                    <a:prstGeom prst="rect">
-                      <a:avLst/>
-                    </a:prstGeom>
-                  </pic:spPr>
-                </pic:pic>
-              </a:graphicData>
-            </a:graphic>
-          </wp:inline>
-        </w:drawing>
-      </w:r>
-    </w:p>
-    <w:p/>
-    <w:p/>
-    <w:p/>
-    <w:p/>
-    <w:p/>
-    <w:p>
-      <w:r>
-        <w:t xml:space="preserve"> </w:t>
-      </w:r>
-    </w:p>
-    <w:p>
-      <w:proofErr w:type="gramStart"/>
-      <w:r>
-        <w:lastRenderedPageBreak/>
-        <w:t>now</w:t>
-      </w:r>
-      <w:proofErr w:type="gramEnd"/>
-      <w:r>
-        <w:t xml:space="preserve"> we will use this details to write automation script for windows</w:t>
-      </w:r>
-    </w:p>
-    <w:p>
-      <w:r>
-        <w:t xml:space="preserve"> </w:t>
-      </w:r>
-    </w:p>
-    <w:p>
-      <w:r>
-        <w:t>----------------------------------------------------------------------</w:t>
-      </w:r>
-    </w:p>
-    <w:p>
-      <w:proofErr w:type="spellStart"/>
-      <w:proofErr w:type="gramStart"/>
-      <w:r>
-        <w:t>goto</w:t>
-      </w:r>
-      <w:proofErr w:type="spellEnd"/>
-      <w:r>
-        <w:t xml:space="preserve"> :</w:t>
-      </w:r>
-      <w:proofErr w:type="gramEnd"/>
-      <w:r>
-        <w:t xml:space="preserve"> C:\Program Files (x86)\AutoIt3\</w:t>
-      </w:r>
-      <w:proofErr w:type="spellStart"/>
-      <w:r>
-        <w:t>SciTE</w:t>
-      </w:r>
-      <w:proofErr w:type="spellEnd"/>
-    </w:p>
-    <w:p>
-      <w:r>
-        <w:t xml:space="preserve">Click on </w:t>
-      </w:r>
-      <w:proofErr w:type="spellStart"/>
-      <w:r>
-        <w:t>SciTE</w:t>
-      </w:r>
-      <w:proofErr w:type="spellEnd"/>
-    </w:p>
-    <w:p>
-      <w:proofErr w:type="gramStart"/>
-      <w:r>
-        <w:t>and</w:t>
-      </w:r>
-      <w:proofErr w:type="gramEnd"/>
-      <w:r>
-        <w:t xml:space="preserve"> write down below script</w:t>
-      </w:r>
-    </w:p>
-    <w:p>
-      <w:r>
-        <w:t>------------------------------------------------------</w:t>
-      </w:r>
-    </w:p>
-    <w:p/>
-    <w:p>
-      <w:r>
-        <w:rPr>
-          <w:noProof/>
-          <w:lang w:bidi="gu-IN"/>
-        </w:rPr>
-        <w:drawing>
-          <wp:inline distT="0" distB="0" distL="0" distR="0" wp14:anchorId="7DA610F9" wp14:editId="420CDCC8">
-            <wp:extent cx="5943600" cy="3341370"/>
-            <wp:effectExtent l="0" t="0" r="0" b="0"/>
-            <wp:docPr id="3" name="Picture 3"/>
+            <wp:docPr id="2" name="Picture 2"/>
             <wp:cNvGraphicFramePr>
               <a:graphicFrameLocks xmlns:a="http://schemas.openxmlformats.org/drawingml/2006/main" noChangeAspect="1"/>
             </wp:cNvGraphicFramePr>
@@ -253,10 +99,10 @@
         </w:rPr>
         <w:lastRenderedPageBreak/>
         <w:drawing>
-          <wp:inline distT="0" distB="0" distL="0" distR="0" wp14:anchorId="09ECC3A9" wp14:editId="1FF52E6F">
+          <wp:inline distT="0" distB="0" distL="0" distR="0" wp14:anchorId="1E3861C6" wp14:editId="38B2E4E1">
             <wp:extent cx="5943600" cy="3341370"/>
             <wp:effectExtent l="0" t="0" r="0" b="0"/>
-            <wp:docPr id="7" name="Picture 7"/>
+            <wp:docPr id="4" name="Picture 4"/>
             <wp:cNvGraphicFramePr>
               <a:graphicFrameLocks xmlns:a="http://schemas.openxmlformats.org/drawingml/2006/main" noChangeAspect="1"/>
             </wp:cNvGraphicFramePr>
@@ -288,90 +134,93 @@
           </wp:inline>
         </w:drawing>
       </w:r>
-    </w:p>
-    <w:p>
-      <w:proofErr w:type="spellStart"/>
-      <w:proofErr w:type="gramStart"/>
-      <w:r>
-        <w:t>ControlFocus</w:t>
-      </w:r>
-      <w:proofErr w:type="spellEnd"/>
-      <w:r>
-        <w:t>(</w:t>
-      </w:r>
-      <w:proofErr w:type="gramEnd"/>
-      <w:r>
-        <w:t>"Open","","Edit1")</w:t>
-      </w:r>
-    </w:p>
-    <w:p>
-      <w:proofErr w:type="spellStart"/>
-      <w:proofErr w:type="gramStart"/>
-      <w:r>
-        <w:t>ControlSetText</w:t>
-      </w:r>
-      <w:proofErr w:type="spellEnd"/>
-      <w:r>
-        <w:t>(</w:t>
-      </w:r>
-      <w:proofErr w:type="gramEnd"/>
-      <w:r>
-        <w:t>"Open","","Edit1","path_of_your_file")</w:t>
-      </w:r>
-    </w:p>
-    <w:p>
-      <w:proofErr w:type="spellStart"/>
-      <w:proofErr w:type="gramStart"/>
-      <w:r>
-        <w:t>COntrolClick</w:t>
-      </w:r>
-      <w:proofErr w:type="spellEnd"/>
-      <w:r>
-        <w:t>(</w:t>
-      </w:r>
-      <w:proofErr w:type="gramEnd"/>
-      <w:r>
-        <w:t>"</w:t>
-      </w:r>
-      <w:proofErr w:type="spellStart"/>
-      <w:r>
-        <w:t>Open","","Button</w:t>
-      </w:r>
-      <w:proofErr w:type="spellEnd"/>
-      <w:r>
-        <w:t>")</w:t>
-      </w:r>
-    </w:p>
-    <w:p/>
-    <w:p>
-      <w:r>
-        <w:t>-----------------------------------------------------</w:t>
-      </w:r>
+      <w:bookmarkStart w:id="0" w:name="_GoBack"/>
+      <w:bookmarkEnd w:id="0"/>
     </w:p>
     <w:p/>
     <w:p/>
+    <w:p/>
+    <w:p/>
+    <w:p/>
+    <w:p>
+      <w:r>
+        <w:t>Drag and drop finder tool on Edit three things</w:t>
+      </w:r>
+    </w:p>
+    <w:p>
+      <w:r>
+        <w:t xml:space="preserve"> </w:t>
+      </w:r>
+    </w:p>
+    <w:p>
+      <w:r>
+        <w:t xml:space="preserve">Title:  Open </w:t>
+      </w:r>
+    </w:p>
     <w:p>
       <w:proofErr w:type="gramStart"/>
       <w:r>
-        <w:t>save</w:t>
+        <w:t>class</w:t>
       </w:r>
       <w:proofErr w:type="gramEnd"/>
       <w:r>
-        <w:t xml:space="preserve"> the file : upload.au3 extension in the same location where your document is saved</w:t>
+        <w:t xml:space="preserve">:  Edit </w:t>
+      </w:r>
+    </w:p>
+    <w:p>
+      <w:proofErr w:type="gramStart"/>
+      <w:r>
+        <w:t>instance:</w:t>
+      </w:r>
+      <w:proofErr w:type="gramEnd"/>
+      <w:r>
+        <w:t>1</w:t>
+      </w:r>
+    </w:p>
+    <w:p>
+      <w:r>
+        <w:t>--------------------------------------------------------------------</w:t>
+      </w:r>
+    </w:p>
+    <w:p>
+      <w:r>
+        <w:t xml:space="preserve">Drag and drop finder tool on submit </w:t>
+      </w:r>
+      <w:proofErr w:type="gramStart"/>
+      <w:r>
+        <w:t>button(</w:t>
+      </w:r>
+      <w:proofErr w:type="gramEnd"/>
+      <w:r>
+        <w:t>open button) three things</w:t>
       </w:r>
     </w:p>
     <w:p/>
     <w:p>
+      <w:r>
+        <w:t xml:space="preserve">Title:  Open </w:t>
+      </w:r>
+    </w:p>
+    <w:p>
       <w:proofErr w:type="gramStart"/>
       <w:r>
-        <w:t>now</w:t>
+        <w:t>class</w:t>
       </w:r>
       <w:proofErr w:type="gramEnd"/>
       <w:r>
-        <w:t xml:space="preserve"> go to the folder where your document was saved there you will find out one uplod.au3 file</w:t>
-      </w:r>
-    </w:p>
-    <w:p/>
+        <w:t xml:space="preserve">:  button </w:t>
+      </w:r>
+    </w:p>
+    <w:p>
+      <w:proofErr w:type="gramStart"/>
+      <w:r>
+        <w:t>instance:</w:t>
+      </w:r>
+      <w:proofErr w:type="gramEnd"/>
+      <w:r>
+        <w:t>1</w:t>
+      </w:r>
+    </w:p>
     <w:p>
       <w:r>
         <w:rPr>
@@ -380,10 +229,10 @@
         </w:rPr>
         <w:lastRenderedPageBreak/>
         <w:drawing>
-          <wp:inline distT="0" distB="0" distL="0" distR="0" wp14:anchorId="54B9F201" wp14:editId="7442E963">
+          <wp:inline distT="0" distB="0" distL="0" distR="0" wp14:anchorId="2C98B299" wp14:editId="12879230">
             <wp:extent cx="5943600" cy="3341370"/>
             <wp:effectExtent l="0" t="0" r="0" b="0"/>
-            <wp:docPr id="5" name="Picture 5"/>
+            <wp:docPr id="1" name="Picture 1"/>
             <wp:cNvGraphicFramePr>
               <a:graphicFrameLocks xmlns:a="http://schemas.openxmlformats.org/drawingml/2006/main" noChangeAspect="1"/>
             </wp:cNvGraphicFramePr>
@@ -417,23 +266,93 @@
       </w:r>
     </w:p>
     <w:p/>
-    <w:p>
-      <w:r>
-        <w:t>Right click on it and choose compile script</w:t>
-      </w:r>
-    </w:p>
     <w:p/>
+    <w:p/>
+    <w:p/>
+    <w:p/>
+    <w:p>
+      <w:r>
+        <w:t xml:space="preserve"> </w:t>
+      </w:r>
+    </w:p>
+    <w:p>
+      <w:proofErr w:type="gramStart"/>
+      <w:r>
+        <w:t>now</w:t>
+      </w:r>
+      <w:proofErr w:type="gramEnd"/>
+      <w:r>
+        <w:t xml:space="preserve"> we will use this details to write automation script for windows</w:t>
+      </w:r>
+    </w:p>
+    <w:p>
+      <w:r>
+        <w:t xml:space="preserve"> </w:t>
+      </w:r>
+    </w:p>
+    <w:p>
+      <w:r>
+        <w:t>----------------------------------------------------------------------</w:t>
+      </w:r>
+    </w:p>
+    <w:p>
+      <w:proofErr w:type="spellStart"/>
+      <w:proofErr w:type="gramStart"/>
+      <w:r>
+        <w:t>goto</w:t>
+      </w:r>
+      <w:proofErr w:type="spellEnd"/>
+      <w:r>
+        <w:t xml:space="preserve"> :</w:t>
+      </w:r>
+      <w:proofErr w:type="gramEnd"/>
+      <w:r>
+        <w:t xml:space="preserve"> C:\Program Files (x86)\AutoIt3\</w:t>
+      </w:r>
+      <w:proofErr w:type="spellStart"/>
+      <w:r>
+        <w:t>SciTE</w:t>
+      </w:r>
+      <w:proofErr w:type="spellEnd"/>
+    </w:p>
+    <w:p>
+      <w:r>
+        <w:t xml:space="preserve">Click on </w:t>
+      </w:r>
+      <w:proofErr w:type="spellStart"/>
+      <w:r>
+        <w:t>SciTE</w:t>
+      </w:r>
+      <w:proofErr w:type="spellEnd"/>
+    </w:p>
+    <w:p>
+      <w:proofErr w:type="gramStart"/>
+      <w:r>
+        <w:t>and</w:t>
+      </w:r>
+      <w:proofErr w:type="gramEnd"/>
+      <w:r>
+        <w:t xml:space="preserve"> write down below script</w:t>
+      </w:r>
+    </w:p>
+    <w:p>
+      <w:r>
+        <w:t>------------------------------------------------------</w:t>
+      </w:r>
+    </w:p>
+    <w:p/>
     <w:p>
       <w:r>
         <w:rPr>
           <w:noProof/>
           <w:lang w:bidi="gu-IN"/>
         </w:rPr>
+        <w:lastRenderedPageBreak/>
         <w:drawing>
-          <wp:inline distT="0" distB="0" distL="0" distR="0" wp14:anchorId="5D23E5E0" wp14:editId="1EF3B1F4">
+          <wp:inline distT="0" distB="0" distL="0" distR="0" wp14:anchorId="7DA610F9" wp14:editId="420CDCC8">
             <wp:extent cx="5943600" cy="3341370"/>
             <wp:effectExtent l="0" t="0" r="0" b="0"/>
-            <wp:docPr id="6" name="Picture 6"/>
+            <wp:docPr id="3" name="Picture 3"/>
             <wp:cNvGraphicFramePr>
               <a:graphicFrameLocks xmlns:a="http://schemas.openxmlformats.org/drawingml/2006/main" noChangeAspect="1"/>
             </wp:cNvGraphicFramePr>
@@ -466,6 +385,228 @@
         </w:drawing>
       </w:r>
     </w:p>
+    <w:p/>
+    <w:p>
+      <w:r>
+        <w:rPr>
+          <w:noProof/>
+          <w:lang w:bidi="gu-IN"/>
+        </w:rPr>
+        <w:drawing>
+          <wp:inline distT="0" distB="0" distL="0" distR="0" wp14:anchorId="09ECC3A9" wp14:editId="1FF52E6F">
+            <wp:extent cx="5943600" cy="3341370"/>
+            <wp:effectExtent l="0" t="0" r="0" b="0"/>
+            <wp:docPr id="7" name="Picture 7"/>
+            <wp:cNvGraphicFramePr>
+              <a:graphicFrameLocks xmlns:a="http://schemas.openxmlformats.org/drawingml/2006/main" noChangeAspect="1"/>
+            </wp:cNvGraphicFramePr>
+            <a:graphic xmlns:a="http://schemas.openxmlformats.org/drawingml/2006/main">
+              <a:graphicData uri="http://schemas.openxmlformats.org/drawingml/2006/picture">
+                <pic:pic xmlns:pic="http://schemas.openxmlformats.org/drawingml/2006/picture">
+                  <pic:nvPicPr>
+                    <pic:cNvPr id="1" name=""/>
+                    <pic:cNvPicPr/>
+                  </pic:nvPicPr>
+                  <pic:blipFill>
+                    <a:blip r:embed="rId9"/>
+                    <a:stretch>
+                      <a:fillRect/>
+                    </a:stretch>
+                  </pic:blipFill>
+                  <pic:spPr>
+                    <a:xfrm>
+                      <a:off x="0" y="0"/>
+                      <a:ext cx="5943600" cy="3341370"/>
+                    </a:xfrm>
+                    <a:prstGeom prst="rect">
+                      <a:avLst/>
+                    </a:prstGeom>
+                  </pic:spPr>
+                </pic:pic>
+              </a:graphicData>
+            </a:graphic>
+          </wp:inline>
+        </w:drawing>
+      </w:r>
+    </w:p>
+    <w:p>
+      <w:proofErr w:type="spellStart"/>
+      <w:proofErr w:type="gramStart"/>
+      <w:r>
+        <w:t>ControlFocus</w:t>
+      </w:r>
+      <w:proofErr w:type="spellEnd"/>
+      <w:r>
+        <w:t>(</w:t>
+      </w:r>
+      <w:proofErr w:type="gramEnd"/>
+      <w:r>
+        <w:t>"Open","","Edit1")</w:t>
+      </w:r>
+    </w:p>
+    <w:p>
+      <w:proofErr w:type="spellStart"/>
+      <w:proofErr w:type="gramStart"/>
+      <w:r>
+        <w:t>ControlSetText</w:t>
+      </w:r>
+      <w:proofErr w:type="spellEnd"/>
+      <w:r>
+        <w:t>(</w:t>
+      </w:r>
+      <w:proofErr w:type="gramEnd"/>
+      <w:r>
+        <w:t>"Open","","Edit1","path_of_your_file")</w:t>
+      </w:r>
+    </w:p>
+    <w:p>
+      <w:proofErr w:type="spellStart"/>
+      <w:proofErr w:type="gramStart"/>
+      <w:r>
+        <w:t>COntrolClick</w:t>
+      </w:r>
+      <w:proofErr w:type="spellEnd"/>
+      <w:r>
+        <w:t>(</w:t>
+      </w:r>
+      <w:proofErr w:type="gramEnd"/>
+      <w:r>
+        <w:t>"</w:t>
+      </w:r>
+      <w:proofErr w:type="spellStart"/>
+      <w:r>
+        <w:t>Open","","Button</w:t>
+      </w:r>
+      <w:proofErr w:type="spellEnd"/>
+      <w:r>
+        <w:t>")</w:t>
+      </w:r>
+    </w:p>
+    <w:p/>
+    <w:p>
+      <w:r>
+        <w:lastRenderedPageBreak/>
+        <w:t>-----------------------------------------------------</w:t>
+      </w:r>
+    </w:p>
+    <w:p/>
+    <w:p/>
+    <w:p>
+      <w:proofErr w:type="gramStart"/>
+      <w:r>
+        <w:t>save</w:t>
+      </w:r>
+      <w:proofErr w:type="gramEnd"/>
+      <w:r>
+        <w:t xml:space="preserve"> the file : upload.au3 extension in the same location where your document is saved</w:t>
+      </w:r>
+    </w:p>
+    <w:p/>
+    <w:p>
+      <w:proofErr w:type="gramStart"/>
+      <w:r>
+        <w:t>now</w:t>
+      </w:r>
+      <w:proofErr w:type="gramEnd"/>
+      <w:r>
+        <w:t xml:space="preserve"> go to the folder where your document was saved there you will find out one uplod.au3 file</w:t>
+      </w:r>
+    </w:p>
+    <w:p/>
+    <w:p>
+      <w:r>
+        <w:rPr>
+          <w:noProof/>
+          <w:lang w:bidi="gu-IN"/>
+        </w:rPr>
+        <w:drawing>
+          <wp:inline distT="0" distB="0" distL="0" distR="0" wp14:anchorId="54B9F201" wp14:editId="7442E963">
+            <wp:extent cx="5943600" cy="3341370"/>
+            <wp:effectExtent l="0" t="0" r="0" b="0"/>
+            <wp:docPr id="5" name="Picture 5"/>
+            <wp:cNvGraphicFramePr>
+              <a:graphicFrameLocks xmlns:a="http://schemas.openxmlformats.org/drawingml/2006/main" noChangeAspect="1"/>
+            </wp:cNvGraphicFramePr>
+            <a:graphic xmlns:a="http://schemas.openxmlformats.org/drawingml/2006/main">
+              <a:graphicData uri="http://schemas.openxmlformats.org/drawingml/2006/picture">
+                <pic:pic xmlns:pic="http://schemas.openxmlformats.org/drawingml/2006/picture">
+                  <pic:nvPicPr>
+                    <pic:cNvPr id="1" name=""/>
+                    <pic:cNvPicPr/>
+                  </pic:nvPicPr>
+                  <pic:blipFill>
+                    <a:blip r:embed="rId10"/>
+                    <a:stretch>
+                      <a:fillRect/>
+                    </a:stretch>
+                  </pic:blipFill>
+                  <pic:spPr>
+                    <a:xfrm>
+                      <a:off x="0" y="0"/>
+                      <a:ext cx="5943600" cy="3341370"/>
+                    </a:xfrm>
+                    <a:prstGeom prst="rect">
+                      <a:avLst/>
+                    </a:prstGeom>
+                  </pic:spPr>
+                </pic:pic>
+              </a:graphicData>
+            </a:graphic>
+          </wp:inline>
+        </w:drawing>
+      </w:r>
+    </w:p>
+    <w:p/>
+    <w:p>
+      <w:r>
+        <w:t>Right click on it and choose compile script</w:t>
+      </w:r>
+    </w:p>
+    <w:p/>
+    <w:p>
+      <w:r>
+        <w:rPr>
+          <w:noProof/>
+          <w:lang w:bidi="gu-IN"/>
+        </w:rPr>
+        <w:lastRenderedPageBreak/>
+        <w:drawing>
+          <wp:inline distT="0" distB="0" distL="0" distR="0" wp14:anchorId="5D23E5E0" wp14:editId="1EF3B1F4">
+            <wp:extent cx="5943600" cy="3341370"/>
+            <wp:effectExtent l="0" t="0" r="0" b="0"/>
+            <wp:docPr id="6" name="Picture 6"/>
+            <wp:cNvGraphicFramePr>
+              <a:graphicFrameLocks xmlns:a="http://schemas.openxmlformats.org/drawingml/2006/main" noChangeAspect="1"/>
+            </wp:cNvGraphicFramePr>
+            <a:graphic xmlns:a="http://schemas.openxmlformats.org/drawingml/2006/main">
+              <a:graphicData uri="http://schemas.openxmlformats.org/drawingml/2006/picture">
+                <pic:pic xmlns:pic="http://schemas.openxmlformats.org/drawingml/2006/picture">
+                  <pic:nvPicPr>
+                    <pic:cNvPr id="1" name=""/>
+                    <pic:cNvPicPr/>
+                  </pic:nvPicPr>
+                  <pic:blipFill>
+                    <a:blip r:embed="rId11"/>
+                    <a:stretch>
+                      <a:fillRect/>
+                    </a:stretch>
+                  </pic:blipFill>
+                  <pic:spPr>
+                    <a:xfrm>
+                      <a:off x="0" y="0"/>
+                      <a:ext cx="5943600" cy="3341370"/>
+                    </a:xfrm>
+                    <a:prstGeom prst="rect">
+                      <a:avLst/>
+                    </a:prstGeom>
+                  </pic:spPr>
+                </pic:pic>
+              </a:graphicData>
+            </a:graphic>
+          </wp:inline>
+        </w:drawing>
+      </w:r>
+    </w:p>
     <w:p>
       <w:r>
         <w:t xml:space="preserve">Now it will prepare new </w:t>
@@ -492,7 +633,6 @@
     </w:p>
     <w:p>
       <w:r>
-        <w:lastRenderedPageBreak/>
         <w:t xml:space="preserve">Now prepare one java program in </w:t>
       </w:r>
       <w:proofErr w:type="spellStart"/>
@@ -1371,6 +1511,7 @@
           <w:szCs w:val="28"/>
           <w:lang w:bidi="gu-IN"/>
         </w:rPr>
+        <w:lastRenderedPageBreak/>
         <w:tab/>
       </w:r>
       <w:r>
@@ -2468,7 +2609,6 @@
           <w:szCs w:val="28"/>
           <w:lang w:bidi="gu-IN"/>
         </w:rPr>
-        <w:lastRenderedPageBreak/>
         <w:tab/>
       </w:r>
       <w:r>
@@ -3264,8 +3404,6 @@
         </w:rPr>
         <w:t xml:space="preserve"> path of complied script prepared using autoit</w:t>
       </w:r>
-      <w:bookmarkStart w:id="0" w:name="_GoBack"/>
-      <w:bookmarkEnd w:id="0"/>
     </w:p>
     <w:sectPr>
       <w:pgSz w:w="12240" w:h="15840"/>
@@ -3698,6 +3836,17 @@
     <w:semiHidden/>
     <w:unhideWhenUsed/>
   </w:style>
+  <w:style w:type="character" w:styleId="Hyperlink">
+    <w:name w:val="Hyperlink"/>
+    <w:basedOn w:val="DefaultParagraphFont"/>
+    <w:uiPriority w:val="99"/>
+    <w:unhideWhenUsed/>
+    <w:rsid w:val="008C3995"/>
+    <w:rPr>
+      <w:color w:val="0563C1" w:themeColor="hyperlink"/>
+      <w:u w:val="single"/>
+    </w:rPr>
+  </w:style>
 </w:styles>
 </file>
 

</xml_diff>